<commit_message>
Doc updated and model merge code
</commit_message>
<xml_diff>
--- a/reports/2023AA05528_final.docx
+++ b/reports/2023AA05528_final.docx
@@ -10457,10 +10457,8 @@
           <w:sz w:val="21"/>
           <w:szCs w:val="21"/>
         </w:rPr>
-        <w:t>: Hello, generate a sample data for the given schema</w:t>
-      </w:r>
-      <w:bookmarkStart w:id="63" w:name="_GoBack"/>
-      <w:bookmarkEnd w:id="63"/>
+        <w:t xml:space="preserve">: Hello, generate a sample data for the given schema [/INST] </w:t>
+      </w:r>
       <w:r>
         <w:rPr>
           <w:rFonts w:ascii="Consolas" w:hAnsi="Consolas"/>
@@ -10468,8 +10466,9 @@
           <w:sz w:val="21"/>
           <w:szCs w:val="21"/>
         </w:rPr>
-        <w:t xml:space="preserve"> [/INST] </w:t>
-      </w:r>
+        <w:t xml:space="preserve">expected </w:t>
+      </w:r>
+      <w:proofErr w:type="spellStart"/>
       <w:r>
         <w:rPr>
           <w:rFonts w:ascii="Consolas" w:hAnsi="Consolas"/>
@@ -10477,9 +10476,9 @@
           <w:sz w:val="21"/>
           <w:szCs w:val="21"/>
         </w:rPr>
-        <w:t xml:space="preserve">expected </w:t>
-      </w:r>
-      <w:proofErr w:type="spellStart"/>
+        <w:t>json</w:t>
+      </w:r>
+      <w:proofErr w:type="spellEnd"/>
       <w:r>
         <w:rPr>
           <w:rFonts w:ascii="Consolas" w:hAnsi="Consolas"/>
@@ -10487,9 +10486,8 @@
           <w:sz w:val="21"/>
           <w:szCs w:val="21"/>
         </w:rPr>
-        <w:t>json</w:t>
-      </w:r>
-      <w:proofErr w:type="spellEnd"/>
+        <w:t xml:space="preserve"> data goes here</w:t>
+      </w:r>
       <w:r>
         <w:rPr>
           <w:rFonts w:ascii="Consolas" w:hAnsi="Consolas"/>
@@ -10497,15 +10495,6 @@
           <w:sz w:val="21"/>
           <w:szCs w:val="21"/>
         </w:rPr>
-        <w:t xml:space="preserve"> data goes here</w:t>
-      </w:r>
-      <w:r>
-        <w:rPr>
-          <w:rFonts w:ascii="Consolas" w:hAnsi="Consolas"/>
-          <w:color w:val="000000" w:themeColor="text1"/>
-          <w:sz w:val="21"/>
-          <w:szCs w:val="21"/>
-        </w:rPr>
         <w:t>&lt;/s&gt;</w:t>
       </w:r>
     </w:p>
@@ -10535,11 +10524,11 @@
         <w:pStyle w:val="Heading3"/>
         <w:ind w:left="0" w:hanging="2"/>
       </w:pPr>
-      <w:bookmarkStart w:id="64" w:name="_Toc203300986"/>
+      <w:bookmarkStart w:id="63" w:name="_Toc203300986"/>
       <w:r>
         <w:t>Domain Specific Data</w:t>
       </w:r>
-      <w:bookmarkEnd w:id="64"/>
+      <w:bookmarkEnd w:id="63"/>
       <w:r>
         <w:t xml:space="preserve"> </w:t>
       </w:r>
@@ -10748,19 +10737,101 @@
         <w:pStyle w:val="Heading2"/>
         <w:ind w:left="1" w:hanging="3"/>
       </w:pPr>
-      <w:bookmarkStart w:id="65" w:name="_Toc203300987"/>
+      <w:bookmarkStart w:id="64" w:name="_Toc203300987"/>
       <w:r>
         <w:t>Training</w:t>
       </w:r>
+      <w:bookmarkEnd w:id="64"/>
+    </w:p>
+    <w:p>
+      <w:pPr>
+        <w:pStyle w:val="Heading3"/>
+        <w:ind w:left="0" w:hanging="2"/>
+      </w:pPr>
+      <w:r>
+        <w:t>Framework</w:t>
+      </w:r>
+    </w:p>
+    <w:p>
+      <w:pPr>
+        <w:ind w:left="0" w:hanging="2"/>
+      </w:pPr>
+      <w:proofErr w:type="spellStart"/>
+      <w:r>
+        <w:rPr>
+          <w:b/>
+        </w:rPr>
+        <w:t>Huggingface</w:t>
+      </w:r>
+      <w:proofErr w:type="spellEnd"/>
+      <w:r>
+        <w:rPr>
+          <w:b/>
+        </w:rPr>
+        <w:t xml:space="preserve">: </w:t>
+      </w:r>
+      <w:proofErr w:type="spellStart"/>
+      <w:r>
+        <w:t>Huggingface</w:t>
+      </w:r>
+      <w:proofErr w:type="spellEnd"/>
+      <w:r>
+        <w:t xml:space="preserve"> is an ecosystem which provides training framework with set of tools, libraries and APIs to train and fine-tune machine learning models especially transformers—without having to write everything from scratch.</w:t>
+      </w:r>
+    </w:p>
+    <w:p>
+      <w:pPr>
+        <w:ind w:left="0" w:hanging="2"/>
+      </w:pPr>
+      <w:r>
+        <w:t xml:space="preserve">It also provides various foundation models including the Mistral 7B for further training and fine tuning </w:t>
+      </w:r>
+      <w:r>
+        <w:t xml:space="preserve">with </w:t>
+      </w:r>
+      <w:proofErr w:type="spellStart"/>
+      <w:r>
+        <w:t>LoRA</w:t>
+      </w:r>
+      <w:proofErr w:type="spellEnd"/>
+      <w:r>
+        <w:t>.</w:t>
+      </w:r>
+    </w:p>
+    <w:p>
+      <w:pPr>
+        <w:ind w:left="0" w:hanging="2"/>
+      </w:pPr>
+    </w:p>
+    <w:p>
+      <w:pPr>
+        <w:ind w:left="0" w:hanging="2"/>
+      </w:pPr>
+      <w:r>
+        <w:rPr>
+          <w:b/>
+        </w:rPr>
+        <w:t>PEFT:</w:t>
+      </w:r>
+      <w:r>
+        <w:rPr>
+          <w:b/>
+        </w:rPr>
+        <w:t xml:space="preserve"> </w:t>
+      </w:r>
+      <w:r>
+        <w:t xml:space="preserve">PEFT (Parameter-Efficient Fine-Tuning) is a library designed to adapt large </w:t>
+      </w:r>
+      <w:proofErr w:type="spellStart"/>
+      <w:r>
+        <w:t>pretrained</w:t>
+      </w:r>
+      <w:proofErr w:type="spellEnd"/>
+      <w:r>
+        <w:t xml:space="preserve"> models to different downstream tasks without updating all of their parameters, which would otherwise be prohibitively expensive. Instead, PEFT techniques fine-tune only a small set of additional parameters, drastically reducing computational and storage requirements while achieving performance close to that of full fine-tuning. This approach makes training and storing large language models (LLMs) far more feasible on consumer-grade hardware.</w:t>
+      </w:r>
+      <w:bookmarkStart w:id="65" w:name="_GoBack"/>
       <w:bookmarkEnd w:id="65"/>
-    </w:p>
-    <w:p>
-      <w:pPr>
-        <w:ind w:left="0" w:hanging="2"/>
-      </w:pPr>
-      <w:r>
-        <w:t>TBU</w:t>
-      </w:r>
     </w:p>
     <w:p>
       <w:pPr>
@@ -10909,6 +10980,7 @@
               <w:szCs w:val="20"/>
               <w:lang w:val="en-IN" w:eastAsia="en-IN"/>
             </w:rPr>
+            <w:lastRenderedPageBreak/>
             <m:t xml:space="preserve">Parse Accuracy= </m:t>
           </m:r>
           <m:f>
@@ -11121,7 +11193,6 @@
       </w:pPr>
       <w:bookmarkStart w:id="69" w:name="_Toc203300991"/>
       <w:r>
-        <w:lastRenderedPageBreak/>
         <w:t>Field Level Accuracy (Exact Match)</w:t>
       </w:r>
       <w:bookmarkEnd w:id="69"/>
@@ -11362,7 +11433,18 @@
                           <w:sz w:val="20"/>
                           <w:szCs w:val="20"/>
                         </w:rPr>
-                        <m:t>Reference</m:t>
+                        <m:t>Ref</m:t>
+                      </m:r>
+                      <m:r>
+                        <m:rPr>
+                          <m:sty m:val="bi"/>
+                        </m:rPr>
+                        <w:rPr>
+                          <w:rFonts w:ascii="Cambria Math" w:hAnsi="Cambria Math"/>
+                          <w:sz w:val="20"/>
+                          <w:szCs w:val="20"/>
+                        </w:rPr>
+                        <m:t>erence</m:t>
                       </m:r>
                     </m:e>
                     <m:sub>
@@ -17847,7 +17929,7 @@
 </file>
 
 <file path=customXml/itemProps1.xml><?xml version="1.0" encoding="utf-8"?>
-<ds:datastoreItem xmlns:ds="http://schemas.openxmlformats.org/officeDocument/2006/customXml" ds:itemID="{0B5AEA5D-090B-4012-B0E6-EF1440C15D86}">
+<ds:datastoreItem xmlns:ds="http://schemas.openxmlformats.org/officeDocument/2006/customXml" ds:itemID="{7A55E466-7A84-42A9-B9B0-603D5DD7082E}">
   <ds:schemaRefs>
     <ds:schemaRef ds:uri="http://schemas.openxmlformats.org/officeDocument/2006/bibliography"/>
   </ds:schemaRefs>

</xml_diff>